<commit_message>
chapter III.Développement de l'assistance vocale
</commit_message>
<xml_diff>
--- a/weeeeeeee.docx
+++ b/weeeeeeee.docx
@@ -1,6 +1,6 @@
 
 <file path=word/document.xml><?xml version="1.0" encoding="utf-8"?>
-<w:document xmlns:wpc="http://schemas.microsoft.com/office/word/2010/wordprocessingCanvas" xmlns:cx="http://schemas.microsoft.com/office/drawing/2014/chartex" xmlns:cx1="http://schemas.microsoft.com/office/drawing/2015/9/8/chartex" xmlns:cx2="http://schemas.microsoft.com/office/drawing/2015/10/21/chartex" xmlns:cx3="http://schemas.microsoft.com/office/drawing/2016/5/9/chartex" xmlns:cx4="http://schemas.microsoft.com/office/drawing/2016/5/10/chartex" xmlns:cx5="http://schemas.microsoft.com/office/drawing/2016/5/11/chartex" xmlns:cx6="http://schemas.microsoft.com/office/drawing/2016/5/12/chartex" xmlns:cx7="http://schemas.microsoft.com/office/drawing/2016/5/13/chartex" xmlns:cx8="http://schemas.microsoft.com/office/drawing/2016/5/14/chartex" xmlns:mc="http://schemas.openxmlformats.org/markup-compatibility/2006" xmlns:aink="http://schemas.microsoft.com/office/drawing/2016/ink" xmlns:am3d="http://schemas.microsoft.com/office/drawing/2017/model3d" xmlns:o="urn:schemas-microsoft-com:office:office" xmlns:oel="http://schemas.microsoft.com/office/2019/extlst" xmlns:r="http://schemas.openxmlformats.org/officeDocument/2006/relationships" xmlns:m="http://schemas.openxmlformats.org/officeDocument/2006/math" xmlns:v="urn:schemas-microsoft-com:vml" xmlns:wp14="http://schemas.microsoft.com/office/word/2010/wordprocessingDrawing" xmlns:wp="http://schemas.openxmlformats.org/drawingml/2006/wordprocessingDrawing" xmlns:w10="urn:schemas-microsoft-com:office:word" xmlns:w="http://schemas.openxmlformats.org/wordprocessingml/2006/main" xmlns:w14="http://schemas.microsoft.com/office/word/2010/wordml" xmlns:w15="http://schemas.microsoft.com/office/word/2012/wordml" xmlns:w16cex="http://schemas.microsoft.com/office/word/2018/wordml/cex" xmlns:w16cid="http://schemas.microsoft.com/office/word/2016/wordml/cid" xmlns:w16="http://schemas.microsoft.com/office/word/2018/wordml" xmlns:w16du="http://schemas.microsoft.com/office/word/2023/wordml/word16du" xmlns:w16sdtdh="http://schemas.microsoft.com/office/word/2020/wordml/sdtdatahash" xmlns:w16se="http://schemas.microsoft.com/office/word/2015/wordml/symex" xmlns:wpg="http://schemas.microsoft.com/office/word/2010/wordprocessingGroup" xmlns:wpi="http://schemas.microsoft.com/office/word/2010/wordprocessingInk" xmlns:wne="http://schemas.microsoft.com/office/word/2006/wordml" xmlns:wps="http://schemas.microsoft.com/office/word/2010/wordprocessingShape" mc:Ignorable="w14 w15 w16se w16cid w16 w16cex w16sdtdh w16du wp14">
+<w:document xmlns:wpc="http://schemas.microsoft.com/office/word/2010/wordprocessingCanvas" xmlns:cx="http://schemas.microsoft.com/office/drawing/2014/chartex" xmlns:mc="http://schemas.openxmlformats.org/markup-compatibility/2006" xmlns:o="urn:schemas-microsoft-com:office:office" xmlns:r="http://schemas.openxmlformats.org/officeDocument/2006/relationships" xmlns:m="http://schemas.openxmlformats.org/officeDocument/2006/math" xmlns:v="urn:schemas-microsoft-com:vml" xmlns:wp14="http://schemas.microsoft.com/office/word/2010/wordprocessingDrawing" xmlns:wp="http://schemas.openxmlformats.org/drawingml/2006/wordprocessingDrawing" xmlns:w10="urn:schemas-microsoft-com:office:word" xmlns:w="http://schemas.openxmlformats.org/wordprocessingml/2006/main" xmlns:w14="http://schemas.microsoft.com/office/word/2010/wordml" xmlns:w15="http://schemas.microsoft.com/office/word/2012/wordml" xmlns:w16se="http://schemas.microsoft.com/office/word/2015/wordml/symex" xmlns:wpg="http://schemas.microsoft.com/office/word/2010/wordprocessingGroup" xmlns:wpi="http://schemas.microsoft.com/office/word/2010/wordprocessingInk" xmlns:wne="http://schemas.microsoft.com/office/word/2006/wordml" xmlns:wps="http://schemas.microsoft.com/office/word/2010/wordprocessingShape" mc:Ignorable="w14 w15 w16se wp14">
   <w:body>
     <w:p>
       <w:r>
@@ -8,76 +8,135 @@
       </w:r>
     </w:p>
     <w:p>
-      <w:r>
-        <w:t xml:space="preserve">           Dédicace</w:t>
-      </w:r>
-    </w:p>
-    <w:p>
-      <w:r>
-        <w:t xml:space="preserve">                   Remerciements</w:t>
-      </w:r>
-    </w:p>
-    <w:p>
-      <w:r>
-        <w:t xml:space="preserve">                   Synthèse</w:t>
-      </w:r>
-    </w:p>
-    <w:p>
-      <w:r>
-        <w:t xml:space="preserve">                   I. Introduction</w:t>
-      </w:r>
-    </w:p>
-    <w:p>
+      <w:pPr>
+        <w:pStyle w:val="Paragraphedeliste"/>
+        <w:numPr>
+          <w:ilvl w:val="1"/>
+          <w:numId w:val="2"/>
+        </w:numPr>
+      </w:pPr>
+      <w:r>
+        <w:t>Dédicace</w:t>
+      </w:r>
+    </w:p>
+    <w:p>
+      <w:pPr>
+        <w:pStyle w:val="Paragraphedeliste"/>
+        <w:numPr>
+          <w:ilvl w:val="1"/>
+          <w:numId w:val="2"/>
+        </w:numPr>
+      </w:pPr>
+      <w:r>
+        <w:t>Remerciements</w:t>
+      </w:r>
+    </w:p>
+    <w:p>
+      <w:pPr>
+        <w:pStyle w:val="Paragraphedeliste"/>
+        <w:numPr>
+          <w:ilvl w:val="1"/>
+          <w:numId w:val="2"/>
+        </w:numPr>
+      </w:pPr>
+      <w:r>
+        <w:t>Synthèse</w:t>
+      </w:r>
+    </w:p>
+    <w:p>
+      <w:r>
+        <w:t xml:space="preserve"> </w:t>
+      </w:r>
+      <w:r>
+        <w:t xml:space="preserve"> I. Introduction</w:t>
+      </w:r>
+    </w:p>
+    <w:p>
+      <w:pPr>
+        <w:ind w:left="708"/>
+      </w:pPr>
       <w:r>
         <w:t xml:space="preserve"> 1.1 Présentation du sujet</w:t>
       </w:r>
     </w:p>
     <w:p>
+      <w:pPr>
+        <w:ind w:left="708"/>
+      </w:pPr>
       <w:r>
         <w:t>1.1.1 la société numérique</w:t>
       </w:r>
     </w:p>
     <w:p>
+      <w:pPr>
+        <w:ind w:left="708"/>
+      </w:pPr>
       <w:r>
         <w:t>1.1.2 Les défis des handicapées dans la société numérique</w:t>
       </w:r>
     </w:p>
     <w:p>
+      <w:pPr>
+        <w:ind w:left="708"/>
+      </w:pPr>
       <w:r>
         <w:t>1.1.3 Importance de l’inclusion des handicapées dans la société numérique</w:t>
       </w:r>
     </w:p>
     <w:p>
+      <w:pPr>
+        <w:ind w:left="708"/>
+      </w:pPr>
       <w:r>
         <w:t xml:space="preserve"> 1.2 Importance de l'assistance vocale intelligente</w:t>
       </w:r>
     </w:p>
     <w:p>
+      <w:pPr>
+        <w:ind w:left="708"/>
+      </w:pPr>
       <w:r>
         <w:t xml:space="preserve"> 1.3 Objectifs de l'étude </w:t>
       </w:r>
     </w:p>
     <w:p>
+      <w:pPr>
+        <w:ind w:left="708"/>
+      </w:pPr>
+    </w:p>
+    <w:p>
       <w:r>
         <w:t>II. État de l'art</w:t>
       </w:r>
     </w:p>
     <w:p>
-      <w:r>
-        <w:t xml:space="preserve">       2.1 Définition de l'assistance vocale intelligente</w:t>
-      </w:r>
-    </w:p>
-    <w:p>
+      <w:pPr>
+        <w:ind w:left="708"/>
+      </w:pPr>
+      <w:r>
+        <w:t xml:space="preserve">  2.1 Définition de l'assistance vocale intelligente</w:t>
+      </w:r>
+    </w:p>
+    <w:p>
+      <w:pPr>
+        <w:ind w:left="708"/>
+      </w:pPr>
       <w:r>
         <w:t xml:space="preserve"> 2.2 Historique et évolution des technologies vocales</w:t>
       </w:r>
     </w:p>
     <w:p>
+      <w:pPr>
+        <w:ind w:left="708"/>
+      </w:pPr>
       <w:r>
         <w:t xml:space="preserve"> 2.3 Principaux acteurs et solutions sur le marché</w:t>
       </w:r>
     </w:p>
     <w:p>
+      <w:pPr>
+        <w:ind w:left="708"/>
+      </w:pPr>
       <w:r>
         <w:t xml:space="preserve"> 2.4 Enjeux et défis de l'assistance vocale intelligente</w:t>
       </w:r>
@@ -89,16 +148,25 @@
       </w:r>
     </w:p>
     <w:p>
+      <w:pPr>
+        <w:ind w:firstLine="708"/>
+      </w:pPr>
       <w:r>
         <w:t xml:space="preserve"> 3.1 Analyse des besoins et spécifications fonctionnelles</w:t>
       </w:r>
     </w:p>
     <w:p>
+      <w:pPr>
+        <w:ind w:firstLine="708"/>
+      </w:pPr>
       <w:r>
         <w:t xml:space="preserve"> 3.2 Choix des technologies et outils de développement</w:t>
       </w:r>
     </w:p>
     <w:p>
+      <w:pPr>
+        <w:ind w:firstLine="708"/>
+      </w:pPr>
       <w:r>
         <w:t xml:space="preserve"> 3.3 Architecture logicielle et diagramme de composants</w:t>
       </w:r>
@@ -110,31 +178,51 @@
       </w:r>
     </w:p>
     <w:p>
+      <w:pPr>
+        <w:ind w:left="708"/>
+      </w:pPr>
       <w:r>
         <w:t xml:space="preserve"> 4.1 Collecte et prétraitement des données vocales</w:t>
       </w:r>
     </w:p>
     <w:p>
+      <w:pPr>
+        <w:ind w:left="708"/>
+      </w:pPr>
       <w:r>
         <w:t xml:space="preserve"> 4.2 Développement des fonctionnalités de reconnaissance vocale</w:t>
       </w:r>
     </w:p>
     <w:p>
+      <w:pPr>
+        <w:ind w:left="708"/>
+      </w:pPr>
       <w:r>
         <w:t xml:space="preserve"> 4.3 Implémentation des fonctionnalités </w:t>
       </w:r>
     </w:p>
     <w:p>
+      <w:pPr>
+        <w:ind w:firstLine="708"/>
+      </w:pPr>
       <w:r>
         <w:t xml:space="preserve"> 4.4 Intégration avec des services tiers (ex : API de recherche, calendrier, etc.)</w:t>
       </w:r>
     </w:p>
     <w:p>
+      <w:pPr>
+        <w:ind w:firstLine="708"/>
+      </w:pPr>
+    </w:p>
+    <w:p>
       <w:r>
         <w:t>V. Tests et évaluation</w:t>
       </w:r>
     </w:p>
     <w:p>
+      <w:pPr>
+        <w:ind w:left="708"/>
+      </w:pPr>
       <w:r>
         <w:t xml:space="preserve"> 5.1 Plan de test et jeux de données utilisés</w:t>
       </w:r>
@@ -143,12 +231,27 @@
       </w:r>
     </w:p>
     <w:p>
+      <w:pPr>
+        <w:ind w:left="708"/>
+      </w:pPr>
       <w:r>
         <w:t xml:space="preserve"> 5.2 Métriques d'évaluation de la performance et de la fiabilité</w:t>
       </w:r>
     </w:p>
     <w:p>
       <w:r>
+        <w:lastRenderedPageBreak/>
+        <w:t xml:space="preserve">   </w:t>
+      </w:r>
+      <w:r>
+        <w:tab/>
+      </w:r>
+    </w:p>
+    <w:p>
+      <w:r>
+        <w:t xml:space="preserve">                 </w:t>
+      </w:r>
+      <w:r>
         <w:t xml:space="preserve"> 5.3 Résultats des tests et analyse des performances</w:t>
       </w:r>
     </w:p>
@@ -160,6 +263,9 @@
     </w:p>
     <w:p>
       <w:r>
+        <w:t xml:space="preserve">       </w:t>
+      </w:r>
+      <w:r>
         <w:t xml:space="preserve"> 6.1 Conclusion générale</w:t>
       </w:r>
     </w:p>
@@ -175,6 +281,9 @@
     </w:p>
     <w:p>
       <w:r>
+        <w:t xml:space="preserve">     </w:t>
+      </w:r>
+      <w:r>
         <w:t>7.1 Ouvrages, articles et ressources consultées</w:t>
       </w:r>
     </w:p>
@@ -209,7 +318,6 @@
     <w:p/>
     <w:p>
       <w:r>
-        <w:lastRenderedPageBreak/>
         <w:t>REMERCIEMENT</w:t>
       </w:r>
     </w:p>
@@ -248,7 +356,6 @@
         <w:pStyle w:val="Titre"/>
       </w:pPr>
       <w:r>
-        <w:lastRenderedPageBreak/>
         <w:t xml:space="preserve">                 SYNTHÈSE</w:t>
       </w:r>
     </w:p>
@@ -368,6 +475,7 @@
       <w:r>
         <w:rPr>
           <w:noProof/>
+          <w:lang w:eastAsia="fr-FR"/>
         </w:rPr>
         <w:drawing>
           <wp:inline distT="0" distB="0" distL="0" distR="0" wp14:anchorId="2682BA2C" wp14:editId="7F4DF50C">
@@ -387,7 +495,7 @@
                     </pic:cNvPicPr>
                   </pic:nvPicPr>
                   <pic:blipFill>
-                    <a:blip r:embed="rId5">
+                    <a:blip r:embed="rId6">
                       <a:extLst>
                         <a:ext uri="{28A0092B-C50C-407E-A947-70E740481C1C}">
                           <a14:useLocalDpi xmlns:a14="http://schemas.microsoft.com/office/drawing/2010/main" val="0"/>
@@ -568,6 +676,7 @@
       <w:r>
         <w:rPr>
           <w:noProof/>
+          <w:lang w:eastAsia="fr-FR"/>
         </w:rPr>
         <w:lastRenderedPageBreak/>
         <w:drawing>
@@ -588,7 +697,7 @@
                     </pic:cNvPicPr>
                   </pic:nvPicPr>
                   <pic:blipFill>
-                    <a:blip r:embed="rId6" cstate="print">
+                    <a:blip r:embed="rId7" cstate="print">
                       <a:extLst>
                         <a:ext uri="{28A0092B-C50C-407E-A947-70E740481C1C}">
                           <a14:useLocalDpi xmlns:a14="http://schemas.microsoft.com/office/drawing/2010/main" val="0"/>
@@ -863,9 +972,9 @@
     <w:p/>
     <w:p/>
     <w:p/>
-    <w:p/>
-    <w:p>
-      <w:r>
+    <w:p>
+      <w:r>
+        <w:lastRenderedPageBreak/>
         <w:t>III.</w:t>
       </w:r>
       <w:r>
@@ -873,36 +982,352 @@
         <w:t>Développement de l'assistance vocale</w:t>
       </w:r>
     </w:p>
-    <w:p/>
-    <w:p/>
-    <w:p/>
-    <w:p/>
-    <w:p/>
-    <w:p/>
-    <w:p/>
-    <w:p/>
-    <w:p/>
-    <w:p/>
-    <w:p/>
-    <w:p/>
-    <w:p/>
-    <w:p/>
-    <w:p/>
-    <w:p/>
-    <w:p/>
-    <w:p/>
-    <w:p/>
-    <w:p/>
-    <w:p/>
-    <w:p/>
-    <w:p/>
-    <w:p/>
-    <w:p/>
-    <w:p/>
-    <w:p/>
-    <w:p/>
-    <w:p/>
-    <w:p/>
+    <w:p>
+      <w:r>
+        <w:t>1. Collecte et prétraitement des données vocales :</w:t>
+      </w:r>
+      <w:r>
+        <w:rPr>
+          <w:noProof/>
+          <w:lang w:eastAsia="fr-FR"/>
+        </w:rPr>
+        <w:drawing>
+          <wp:inline distT="0" distB="0" distL="0" distR="0" wp14:anchorId="6844A29F" wp14:editId="4133B804">
+            <wp:extent cx="5247025" cy="4540250"/>
+            <wp:effectExtent l="0" t="0" r="0" b="0"/>
+            <wp:docPr id="1" name="Image 1"/>
+            <wp:cNvGraphicFramePr>
+              <a:graphicFrameLocks xmlns:a="http://schemas.openxmlformats.org/drawingml/2006/main" noChangeAspect="1"/>
+            </wp:cNvGraphicFramePr>
+            <a:graphic xmlns:a="http://schemas.openxmlformats.org/drawingml/2006/main">
+              <a:graphicData uri="http://schemas.openxmlformats.org/drawingml/2006/picture">
+                <pic:pic xmlns:pic="http://schemas.openxmlformats.org/drawingml/2006/picture">
+                  <pic:nvPicPr>
+                    <pic:cNvPr id="1" name="Capture d'écran 2024-04-26 011844.png"/>
+                    <pic:cNvPicPr/>
+                  </pic:nvPicPr>
+                  <pic:blipFill>
+                    <a:blip r:embed="rId8">
+                      <a:extLst>
+                        <a:ext uri="{28A0092B-C50C-407E-A947-70E740481C1C}">
+                          <a14:useLocalDpi xmlns:a14="http://schemas.microsoft.com/office/drawing/2010/main" val="0"/>
+                        </a:ext>
+                      </a:extLst>
+                    </a:blip>
+                    <a:stretch>
+                      <a:fillRect/>
+                    </a:stretch>
+                  </pic:blipFill>
+                  <pic:spPr>
+                    <a:xfrm>
+                      <a:off x="0" y="0"/>
+                      <a:ext cx="5255766" cy="4547814"/>
+                    </a:xfrm>
+                    <a:prstGeom prst="rect">
+                      <a:avLst/>
+                    </a:prstGeom>
+                  </pic:spPr>
+                </pic:pic>
+              </a:graphicData>
+            </a:graphic>
+          </wp:inline>
+        </w:drawing>
+      </w:r>
+    </w:p>
+    <w:p>
+      <w:r>
+        <w:t>- Explication : Cette étape consiste à rassembler un ensemble de données vocales provenant de diverses sources telles que des enregistrements d'utilisateurs, des bases de données publiques ou des corpus spécifiques. Les données sont ensuite prétraitées pour éliminer les bruits de fond, les interruptions, les déformations et autres artefacts indésirables. Le prétraitement peut inclure la normalisation du volume, la réduction du bruit, la suppression des silences et l'équilibrage des données pour assurer une représentation équilibrée des différentes voix et des différents accents.</w:t>
+      </w:r>
+    </w:p>
+    <w:p/>
+    <w:p/>
+    <w:p/>
+    <w:p/>
+    <w:p/>
+    <w:p/>
+    <w:p/>
+    <w:p/>
+    <w:p/>
+    <w:p/>
+    <w:p>
+      <w:r>
+        <w:t>2</w:t>
+      </w:r>
+      <w:r>
+        <w:t>. Développement de l'interface utilisateur vocale :</w:t>
+      </w:r>
+    </w:p>
+    <w:p>
+      <w:r>
+        <w:rPr>
+          <w:noProof/>
+          <w:lang w:eastAsia="fr-FR"/>
+        </w:rPr>
+        <w:drawing>
+          <wp:inline distT="0" distB="0" distL="0" distR="0" wp14:anchorId="096218C8" wp14:editId="7F233DB0">
+            <wp:extent cx="6087238" cy="3314700"/>
+            <wp:effectExtent l="0" t="0" r="8890" b="0"/>
+            <wp:docPr id="2" name="Image 2"/>
+            <wp:cNvGraphicFramePr>
+              <a:graphicFrameLocks xmlns:a="http://schemas.openxmlformats.org/drawingml/2006/main" noChangeAspect="1"/>
+            </wp:cNvGraphicFramePr>
+            <a:graphic xmlns:a="http://schemas.openxmlformats.org/drawingml/2006/main">
+              <a:graphicData uri="http://schemas.openxmlformats.org/drawingml/2006/picture">
+                <pic:pic xmlns:pic="http://schemas.openxmlformats.org/drawingml/2006/picture">
+                  <pic:nvPicPr>
+                    <pic:cNvPr id="2" name="frontend.png"/>
+                    <pic:cNvPicPr/>
+                  </pic:nvPicPr>
+                  <pic:blipFill>
+                    <a:blip r:embed="rId9">
+                      <a:extLst>
+                        <a:ext uri="{28A0092B-C50C-407E-A947-70E740481C1C}">
+                          <a14:useLocalDpi xmlns:a14="http://schemas.microsoft.com/office/drawing/2010/main" val="0"/>
+                        </a:ext>
+                      </a:extLst>
+                    </a:blip>
+                    <a:stretch>
+                      <a:fillRect/>
+                    </a:stretch>
+                  </pic:blipFill>
+                  <pic:spPr>
+                    <a:xfrm>
+                      <a:off x="0" y="0"/>
+                      <a:ext cx="6103119" cy="3323348"/>
+                    </a:xfrm>
+                    <a:prstGeom prst="rect">
+                      <a:avLst/>
+                    </a:prstGeom>
+                  </pic:spPr>
+                </pic:pic>
+              </a:graphicData>
+            </a:graphic>
+          </wp:inline>
+        </w:drawing>
+      </w:r>
+    </w:p>
+    <w:p/>
+    <w:p>
+      <w:r>
+        <w:t xml:space="preserve">   - Explication : Une fois le modèle de reconnaissance vocale validé, une interface utilisateur vocale conviviale est développée pour permettre aux utilisateurs d'interagir avec le système de manière naturelle et intuitive. Cela peut inclure la conception de commandes vocales, la gestion des réponses vocales, la création d'une expérience utilisateur cohérente et la prise en charge de différentes langues et accents</w:t>
+      </w:r>
+    </w:p>
+    <w:p/>
+    <w:p/>
+    <w:p/>
+    <w:p/>
+    <w:p/>
+    <w:p/>
+    <w:p/>
+    <w:p/>
+    <w:p/>
+    <w:p/>
+    <w:p/>
+    <w:p/>
+    <w:p>
+      <w:r>
+        <w:lastRenderedPageBreak/>
+        <w:t>3</w:t>
+      </w:r>
+      <w:r>
+        <w:t>. Intégration des fonctionnalités de commande vocale :</w:t>
+      </w:r>
+    </w:p>
+    <w:p/>
+    <w:p>
+      <w:r>
+        <w:rPr>
+          <w:noProof/>
+          <w:lang w:eastAsia="fr-FR"/>
+        </w:rPr>
+        <w:drawing>
+          <wp:inline distT="0" distB="0" distL="0" distR="0" wp14:anchorId="348D7986" wp14:editId="28E7E15A">
+            <wp:extent cx="5760720" cy="4698365"/>
+            <wp:effectExtent l="0" t="0" r="0" b="6985"/>
+            <wp:docPr id="3" name="Image 3"/>
+            <wp:cNvGraphicFramePr>
+              <a:graphicFrameLocks xmlns:a="http://schemas.openxmlformats.org/drawingml/2006/main" noChangeAspect="1"/>
+            </wp:cNvGraphicFramePr>
+            <a:graphic xmlns:a="http://schemas.openxmlformats.org/drawingml/2006/main">
+              <a:graphicData uri="http://schemas.openxmlformats.org/drawingml/2006/picture">
+                <pic:pic xmlns:pic="http://schemas.openxmlformats.org/drawingml/2006/picture">
+                  <pic:nvPicPr>
+                    <pic:cNvPr id="3" name="Capture .png"/>
+                    <pic:cNvPicPr/>
+                  </pic:nvPicPr>
+                  <pic:blipFill>
+                    <a:blip r:embed="rId10">
+                      <a:extLst>
+                        <a:ext uri="{28A0092B-C50C-407E-A947-70E740481C1C}">
+                          <a14:useLocalDpi xmlns:a14="http://schemas.microsoft.com/office/drawing/2010/main" val="0"/>
+                        </a:ext>
+                      </a:extLst>
+                    </a:blip>
+                    <a:stretch>
+                      <a:fillRect/>
+                    </a:stretch>
+                  </pic:blipFill>
+                  <pic:spPr>
+                    <a:xfrm>
+                      <a:off x="0" y="0"/>
+                      <a:ext cx="5760720" cy="4698365"/>
+                    </a:xfrm>
+                    <a:prstGeom prst="rect">
+                      <a:avLst/>
+                    </a:prstGeom>
+                  </pic:spPr>
+                </pic:pic>
+              </a:graphicData>
+            </a:graphic>
+          </wp:inline>
+        </w:drawing>
+      </w:r>
+    </w:p>
+    <w:p>
+      <w:r>
+        <w:t xml:space="preserve">   - Explication : Les fonctionnalités de commande vocale, telles que la navigation vocale, la recherche vocale et les commandes vocales pour effectuer des actions spécifiques, sont intégrées à l'interface utilisateur pour permettre aux utilisateurs d'interagir avec le système de manière efficace et fluide. Cela implique la conception et la mise en œuvre d'algorithmes de compréhension du langage naturel (NLU) pour interpréter les intentions des utilisateurs à partir de leurs commandes vocales.</w:t>
+      </w:r>
+    </w:p>
+    <w:p/>
+    <w:p/>
+    <w:p/>
+    <w:p/>
+    <w:p/>
+    <w:p/>
+    <w:p/>
+    <w:p/>
+    <w:p/>
+    <w:p>
+      <w:r>
+        <w:lastRenderedPageBreak/>
+        <w:t>4</w:t>
+      </w:r>
+      <w:r>
+        <w:t>. Intégration de la recherche vocale et de la réponse :</w:t>
+      </w:r>
+    </w:p>
+    <w:p/>
+    <w:p/>
+    <w:p>
+      <w:r>
+        <w:t xml:space="preserve">                                  ##########Chat </w:t>
+      </w:r>
+      <w:proofErr w:type="spellStart"/>
+      <w:r>
+        <w:t>gpt</w:t>
+      </w:r>
+      <w:proofErr w:type="spellEnd"/>
+      <w:r>
+        <w:t xml:space="preserve"> </w:t>
+      </w:r>
+      <w:proofErr w:type="spellStart"/>
+      <w:r>
+        <w:t>img</w:t>
+      </w:r>
+      <w:proofErr w:type="spellEnd"/>
+      <w:r>
+        <w:t xml:space="preserve"> code</w:t>
+      </w:r>
+      <w:r>
+        <w:t>##########</w:t>
+      </w:r>
+    </w:p>
+    <w:p/>
+    <w:p/>
+    <w:p/>
+    <w:p/>
+    <w:p>
+      <w:r>
+        <w:t xml:space="preserve">   - Explication : L'assistance vocale est intégrée à des moteurs de recherche vocale et à des bases de </w:t>
+      </w:r>
+      <w:proofErr w:type="gramStart"/>
+      <w:r>
+        <w:t>connaissances</w:t>
+      </w:r>
+      <w:proofErr w:type="gramEnd"/>
+      <w:r>
+        <w:t xml:space="preserve"> pour permettre aux utilisateurs de poser des questions et d'obtenir des réponses pertinentes. Cela implique l'utilisation de techniques de recherche d'informations et de traitement du langage naturel pour extraire des réponses utiles à partir de sources de données diverses et fournir des réponses précises et informatives aux utilisateurs.</w:t>
+      </w:r>
+    </w:p>
+    <w:p/>
+    <w:p>
+      <w:r>
+        <w:t>5</w:t>
+      </w:r>
+      <w:r>
+        <w:t>. Implémentation de la synthèse vocale :</w:t>
+      </w:r>
+    </w:p>
+    <w:p/>
+    <w:p>
+      <w:bookmarkStart w:id="0" w:name="_GoBack"/>
+      <w:r>
+        <w:rPr>
+          <w:noProof/>
+          <w:lang w:eastAsia="fr-FR"/>
+        </w:rPr>
+        <w:drawing>
+          <wp:inline distT="0" distB="0" distL="0" distR="0" wp14:anchorId="155076A6" wp14:editId="37F6A273">
+            <wp:extent cx="5340624" cy="2559182"/>
+            <wp:effectExtent l="0" t="0" r="0" b="0"/>
+            <wp:docPr id="4" name="Image 4"/>
+            <wp:cNvGraphicFramePr>
+              <a:graphicFrameLocks xmlns:a="http://schemas.openxmlformats.org/drawingml/2006/main" noChangeAspect="1"/>
+            </wp:cNvGraphicFramePr>
+            <a:graphic xmlns:a="http://schemas.openxmlformats.org/drawingml/2006/main">
+              <a:graphicData uri="http://schemas.openxmlformats.org/drawingml/2006/picture">
+                <pic:pic xmlns:pic="http://schemas.openxmlformats.org/drawingml/2006/picture">
+                  <pic:nvPicPr>
+                    <pic:cNvPr id="4" name="speak.png"/>
+                    <pic:cNvPicPr/>
+                  </pic:nvPicPr>
+                  <pic:blipFill>
+                    <a:blip r:embed="rId11">
+                      <a:extLst>
+                        <a:ext uri="{28A0092B-C50C-407E-A947-70E740481C1C}">
+                          <a14:useLocalDpi xmlns:a14="http://schemas.microsoft.com/office/drawing/2010/main" val="0"/>
+                        </a:ext>
+                      </a:extLst>
+                    </a:blip>
+                    <a:stretch>
+                      <a:fillRect/>
+                    </a:stretch>
+                  </pic:blipFill>
+                  <pic:spPr>
+                    <a:xfrm>
+                      <a:off x="0" y="0"/>
+                      <a:ext cx="5340624" cy="2559182"/>
+                    </a:xfrm>
+                    <a:prstGeom prst="rect">
+                      <a:avLst/>
+                    </a:prstGeom>
+                  </pic:spPr>
+                </pic:pic>
+              </a:graphicData>
+            </a:graphic>
+          </wp:inline>
+        </w:drawing>
+      </w:r>
+      <w:bookmarkEnd w:id="0"/>
+    </w:p>
+    <w:p>
+      <w:r>
+        <w:t xml:space="preserve">   - Explication : La synthèse vocale est mise en œuvre pour permettre à l'assistance vocale de générer des réponses vocales naturelles en convertissant du texte en discours. Cela implique l'utilisation de moteurs de synthèse vocale avancés qui produisent des voix humaines réalistes et expressives, adaptées au contexte et au ton de la réponse.</w:t>
+      </w:r>
+    </w:p>
+    <w:p>
+      <w:r>
+        <w:t>16</w:t>
+      </w:r>
+      <w:r>
+        <w:t>. Test et débogage de l'assistance vocale :</w:t>
+      </w:r>
+    </w:p>
+    <w:p>
+      <w:r>
+        <w:t xml:space="preserve">    - Explication : L'assistance vocale est testée dans des conditions réelles pour identifier et résoudre les problèmes de performance, de fiabilité ou de convivialité. Cela implique des tests fonctionnels, des tests de régression, des tests de charge et des tests d'acceptation utilisateur pou</w:t>
+      </w:r>
+    </w:p>
     <w:p>
       <w:r>
         <w:t>IV.</w:t>
@@ -1031,8 +1456,191 @@
 </w:document>
 </file>
 
+<file path=word/numbering.xml><?xml version="1.0" encoding="utf-8"?>
+<w:numbering xmlns:wpc="http://schemas.microsoft.com/office/word/2010/wordprocessingCanvas" xmlns:cx="http://schemas.microsoft.com/office/drawing/2014/chartex" xmlns:mc="http://schemas.openxmlformats.org/markup-compatibility/2006" xmlns:o="urn:schemas-microsoft-com:office:office" xmlns:r="http://schemas.openxmlformats.org/officeDocument/2006/relationships" xmlns:m="http://schemas.openxmlformats.org/officeDocument/2006/math" xmlns:v="urn:schemas-microsoft-com:vml" xmlns:wp14="http://schemas.microsoft.com/office/word/2010/wordprocessingDrawing" xmlns:wp="http://schemas.openxmlformats.org/drawingml/2006/wordprocessingDrawing" xmlns:w10="urn:schemas-microsoft-com:office:word" xmlns:w="http://schemas.openxmlformats.org/wordprocessingml/2006/main" xmlns:w14="http://schemas.microsoft.com/office/word/2010/wordml" xmlns:w15="http://schemas.microsoft.com/office/word/2012/wordml" xmlns:w16se="http://schemas.microsoft.com/office/word/2015/wordml/symex" xmlns:wpg="http://schemas.microsoft.com/office/word/2010/wordprocessingGroup" xmlns:wpi="http://schemas.microsoft.com/office/word/2010/wordprocessingInk" xmlns:wne="http://schemas.microsoft.com/office/word/2006/wordml" xmlns:wps="http://schemas.microsoft.com/office/word/2010/wordprocessingShape" mc:Ignorable="w14 w15 w16se wp14">
+  <w:abstractNum w:abstractNumId="0" w15:restartNumberingAfterBreak="0">
+    <w:nsid w:val="1B2521F0"/>
+    <w:multiLevelType w:val="hybridMultilevel"/>
+    <w:tmpl w:val="6038DB0A"/>
+    <w:lvl w:ilvl="0" w:tplc="040C000F">
+      <w:start w:val="1"/>
+      <w:numFmt w:val="decimal"/>
+      <w:lvlText w:val="%1."/>
+      <w:lvlJc w:val="left"/>
+      <w:pPr>
+        <w:ind w:left="720" w:hanging="360"/>
+      </w:pPr>
+    </w:lvl>
+    <w:lvl w:ilvl="1" w:tplc="040C000F">
+      <w:start w:val="1"/>
+      <w:numFmt w:val="decimal"/>
+      <w:lvlText w:val="%2."/>
+      <w:lvlJc w:val="left"/>
+      <w:pPr>
+        <w:ind w:left="1440" w:hanging="360"/>
+      </w:pPr>
+    </w:lvl>
+    <w:lvl w:ilvl="2" w:tplc="040C001B" w:tentative="1">
+      <w:start w:val="1"/>
+      <w:numFmt w:val="lowerRoman"/>
+      <w:lvlText w:val="%3."/>
+      <w:lvlJc w:val="right"/>
+      <w:pPr>
+        <w:ind w:left="2160" w:hanging="180"/>
+      </w:pPr>
+    </w:lvl>
+    <w:lvl w:ilvl="3" w:tplc="040C000F" w:tentative="1">
+      <w:start w:val="1"/>
+      <w:numFmt w:val="decimal"/>
+      <w:lvlText w:val="%4."/>
+      <w:lvlJc w:val="left"/>
+      <w:pPr>
+        <w:ind w:left="2880" w:hanging="360"/>
+      </w:pPr>
+    </w:lvl>
+    <w:lvl w:ilvl="4" w:tplc="040C0019" w:tentative="1">
+      <w:start w:val="1"/>
+      <w:numFmt w:val="lowerLetter"/>
+      <w:lvlText w:val="%5."/>
+      <w:lvlJc w:val="left"/>
+      <w:pPr>
+        <w:ind w:left="3600" w:hanging="360"/>
+      </w:pPr>
+    </w:lvl>
+    <w:lvl w:ilvl="5" w:tplc="040C001B" w:tentative="1">
+      <w:start w:val="1"/>
+      <w:numFmt w:val="lowerRoman"/>
+      <w:lvlText w:val="%6."/>
+      <w:lvlJc w:val="right"/>
+      <w:pPr>
+        <w:ind w:left="4320" w:hanging="180"/>
+      </w:pPr>
+    </w:lvl>
+    <w:lvl w:ilvl="6" w:tplc="040C000F" w:tentative="1">
+      <w:start w:val="1"/>
+      <w:numFmt w:val="decimal"/>
+      <w:lvlText w:val="%7."/>
+      <w:lvlJc w:val="left"/>
+      <w:pPr>
+        <w:ind w:left="5040" w:hanging="360"/>
+      </w:pPr>
+    </w:lvl>
+    <w:lvl w:ilvl="7" w:tplc="040C0019" w:tentative="1">
+      <w:start w:val="1"/>
+      <w:numFmt w:val="lowerLetter"/>
+      <w:lvlText w:val="%8."/>
+      <w:lvlJc w:val="left"/>
+      <w:pPr>
+        <w:ind w:left="5760" w:hanging="360"/>
+      </w:pPr>
+    </w:lvl>
+    <w:lvl w:ilvl="8" w:tplc="040C001B" w:tentative="1">
+      <w:start w:val="1"/>
+      <w:numFmt w:val="lowerRoman"/>
+      <w:lvlText w:val="%9."/>
+      <w:lvlJc w:val="right"/>
+      <w:pPr>
+        <w:ind w:left="6480" w:hanging="180"/>
+      </w:pPr>
+    </w:lvl>
+  </w:abstractNum>
+  <w:abstractNum w:abstractNumId="1" w15:restartNumberingAfterBreak="0">
+    <w:nsid w:val="7EA25ECE"/>
+    <w:multiLevelType w:val="hybridMultilevel"/>
+    <w:tmpl w:val="89EA556E"/>
+    <w:lvl w:ilvl="0" w:tplc="040C000F">
+      <w:start w:val="1"/>
+      <w:numFmt w:val="decimal"/>
+      <w:lvlText w:val="%1."/>
+      <w:lvlJc w:val="left"/>
+      <w:pPr>
+        <w:ind w:left="720" w:hanging="360"/>
+      </w:pPr>
+    </w:lvl>
+    <w:lvl w:ilvl="1" w:tplc="040C0019">
+      <w:start w:val="1"/>
+      <w:numFmt w:val="lowerLetter"/>
+      <w:lvlText w:val="%2."/>
+      <w:lvlJc w:val="left"/>
+      <w:pPr>
+        <w:ind w:left="1440" w:hanging="360"/>
+      </w:pPr>
+    </w:lvl>
+    <w:lvl w:ilvl="2" w:tplc="040C001B" w:tentative="1">
+      <w:start w:val="1"/>
+      <w:numFmt w:val="lowerRoman"/>
+      <w:lvlText w:val="%3."/>
+      <w:lvlJc w:val="right"/>
+      <w:pPr>
+        <w:ind w:left="2160" w:hanging="180"/>
+      </w:pPr>
+    </w:lvl>
+    <w:lvl w:ilvl="3" w:tplc="040C000F" w:tentative="1">
+      <w:start w:val="1"/>
+      <w:numFmt w:val="decimal"/>
+      <w:lvlText w:val="%4."/>
+      <w:lvlJc w:val="left"/>
+      <w:pPr>
+        <w:ind w:left="2880" w:hanging="360"/>
+      </w:pPr>
+    </w:lvl>
+    <w:lvl w:ilvl="4" w:tplc="040C0019" w:tentative="1">
+      <w:start w:val="1"/>
+      <w:numFmt w:val="lowerLetter"/>
+      <w:lvlText w:val="%5."/>
+      <w:lvlJc w:val="left"/>
+      <w:pPr>
+        <w:ind w:left="3600" w:hanging="360"/>
+      </w:pPr>
+    </w:lvl>
+    <w:lvl w:ilvl="5" w:tplc="040C001B" w:tentative="1">
+      <w:start w:val="1"/>
+      <w:numFmt w:val="lowerRoman"/>
+      <w:lvlText w:val="%6."/>
+      <w:lvlJc w:val="right"/>
+      <w:pPr>
+        <w:ind w:left="4320" w:hanging="180"/>
+      </w:pPr>
+    </w:lvl>
+    <w:lvl w:ilvl="6" w:tplc="040C000F" w:tentative="1">
+      <w:start w:val="1"/>
+      <w:numFmt w:val="decimal"/>
+      <w:lvlText w:val="%7."/>
+      <w:lvlJc w:val="left"/>
+      <w:pPr>
+        <w:ind w:left="5040" w:hanging="360"/>
+      </w:pPr>
+    </w:lvl>
+    <w:lvl w:ilvl="7" w:tplc="040C0019" w:tentative="1">
+      <w:start w:val="1"/>
+      <w:numFmt w:val="lowerLetter"/>
+      <w:lvlText w:val="%8."/>
+      <w:lvlJc w:val="left"/>
+      <w:pPr>
+        <w:ind w:left="5760" w:hanging="360"/>
+      </w:pPr>
+    </w:lvl>
+    <w:lvl w:ilvl="8" w:tplc="040C001B" w:tentative="1">
+      <w:start w:val="1"/>
+      <w:numFmt w:val="lowerRoman"/>
+      <w:lvlText w:val="%9."/>
+      <w:lvlJc w:val="right"/>
+      <w:pPr>
+        <w:ind w:left="6480" w:hanging="180"/>
+      </w:pPr>
+    </w:lvl>
+  </w:abstractNum>
+  <w:num w:numId="1">
+    <w:abstractNumId w:val="1"/>
+  </w:num>
+  <w:num w:numId="2">
+    <w:abstractNumId w:val="0"/>
+  </w:num>
+</w:numbering>
+</file>
+
 <file path=word/styles.xml><?xml version="1.0" encoding="utf-8"?>
-<w:styles xmlns:mc="http://schemas.openxmlformats.org/markup-compatibility/2006" xmlns:r="http://schemas.openxmlformats.org/officeDocument/2006/relationships" xmlns:w="http://schemas.openxmlformats.org/wordprocessingml/2006/main" xmlns:w14="http://schemas.microsoft.com/office/word/2010/wordml" xmlns:w15="http://schemas.microsoft.com/office/word/2012/wordml" xmlns:w16cex="http://schemas.microsoft.com/office/word/2018/wordml/cex" xmlns:w16cid="http://schemas.microsoft.com/office/word/2016/wordml/cid" xmlns:w16="http://schemas.microsoft.com/office/word/2018/wordml" xmlns:w16du="http://schemas.microsoft.com/office/word/2023/wordml/word16du" xmlns:w16sdtdh="http://schemas.microsoft.com/office/word/2020/wordml/sdtdatahash" xmlns:w16se="http://schemas.microsoft.com/office/word/2015/wordml/symex" mc:Ignorable="w14 w15 w16se w16cid w16 w16cex w16sdtdh w16du">
+<w:styles xmlns:mc="http://schemas.openxmlformats.org/markup-compatibility/2006" xmlns:r="http://schemas.openxmlformats.org/officeDocument/2006/relationships" xmlns:w="http://schemas.openxmlformats.org/wordprocessingml/2006/main" xmlns:w14="http://schemas.microsoft.com/office/word/2010/wordml" xmlns:w15="http://schemas.microsoft.com/office/word/2012/wordml" xmlns:w16se="http://schemas.microsoft.com/office/word/2015/wordml/symex" mc:Ignorable="w14 w15 w16se">
   <w:docDefaults>
     <w:rPrDefault>
       <w:rPr>
@@ -1050,7 +1658,7 @@
       </w:pPr>
     </w:pPrDefault>
   </w:docDefaults>
-  <w:latentStyles w:defLockedState="0" w:defUIPriority="99" w:defSemiHidden="0" w:defUnhideWhenUsed="0" w:defQFormat="0" w:count="376">
+  <w:latentStyles w:defLockedState="0" w:defUIPriority="99" w:defSemiHidden="0" w:defUnhideWhenUsed="0" w:defQFormat="0" w:count="371">
     <w:lsdException w:name="Normal" w:uiPriority="0" w:qFormat="1"/>
     <w:lsdException w:name="heading 1" w:uiPriority="9" w:qFormat="1"/>
     <w:lsdException w:name="heading 2" w:semiHidden="1" w:uiPriority="9" w:unhideWhenUsed="1" w:qFormat="1"/>
@@ -1422,11 +2030,6 @@
     <w:lsdException w:name="List Table 5 Dark Accent 6" w:uiPriority="50"/>
     <w:lsdException w:name="List Table 6 Colorful Accent 6" w:uiPriority="51"/>
     <w:lsdException w:name="List Table 7 Colorful Accent 6" w:uiPriority="52"/>
-    <w:lsdException w:name="Mention" w:semiHidden="1" w:unhideWhenUsed="1"/>
-    <w:lsdException w:name="Smart Hyperlink" w:semiHidden="1" w:unhideWhenUsed="1"/>
-    <w:lsdException w:name="Hashtag" w:semiHidden="1" w:unhideWhenUsed="1"/>
-    <w:lsdException w:name="Unresolved Mention" w:semiHidden="1" w:unhideWhenUsed="1"/>
-    <w:lsdException w:name="Smart Link" w:semiHidden="1" w:unhideWhenUsed="1"/>
   </w:latentStyles>
   <w:style w:type="paragraph" w:default="1" w:styleId="Normal">
     <w:name w:val="Normal"/>
@@ -1792,7 +2395,7 @@
 </file>
 
 <file path=customXml/itemProps1.xml><?xml version="1.0" encoding="utf-8"?>
-<ds:datastoreItem xmlns:ds="http://schemas.openxmlformats.org/officeDocument/2006/customXml" ds:itemID="{C04D0B9D-2218-46AA-9784-C3E5D8EDC2AB}">
+<ds:datastoreItem xmlns:ds="http://schemas.openxmlformats.org/officeDocument/2006/customXml" ds:itemID="{5BA333FF-A614-40EE-886F-74C7B6BAAF60}">
   <ds:schemaRefs>
     <ds:schemaRef ds:uri="http://schemas.openxmlformats.org/officeDocument/2006/bibliography"/>
   </ds:schemaRefs>

</xml_diff>